<commit_message>
Fixed case 1 spec. Added case 2 spec. Case 1 end.
</commit_message>
<xml_diff>
--- a/specs/SECUDEVCase1.docx
+++ b/specs/SECUDEVCase1.docx
@@ -27,45 +27,203 @@
           <w:numId w:val="1"/>
         </w:numPr>
       </w:pPr>
-      <w:proofErr w:type="spellStart"/>
-      <w:r>
-        <w:t>Firstname</w:t>
-      </w:r>
-      <w:proofErr w:type="spellEnd"/>
-      <w:r>
-        <w:t xml:space="preserve"> &amp; </w:t>
-      </w:r>
-      <w:proofErr w:type="spellStart"/>
-      <w:r>
-        <w:t>Lastname</w:t>
-      </w:r>
-      <w:proofErr w:type="spellEnd"/>
+      <w:r>
+        <w:t xml:space="preserve">Firstname &amp; Lastname </w:t>
+      </w:r>
+    </w:p>
+    <w:p>
+      <w:pPr>
+        <w:pStyle w:val="ListParagraph"/>
+        <w:numPr>
+          <w:ilvl w:val="2"/>
+          <w:numId w:val="1"/>
+        </w:numPr>
+      </w:pPr>
+      <w:r>
+        <w:t>no special characters</w:t>
+      </w:r>
+    </w:p>
+    <w:p>
+      <w:pPr>
+        <w:pStyle w:val="ListParagraph"/>
+        <w:numPr>
+          <w:ilvl w:val="2"/>
+          <w:numId w:val="1"/>
+        </w:numPr>
+      </w:pPr>
+      <w:r>
+        <w:t>spaces are allowed</w:t>
+      </w:r>
+    </w:p>
+    <w:p>
+      <w:pPr>
+        <w:pStyle w:val="ListParagraph"/>
+        <w:numPr>
+          <w:ilvl w:val="2"/>
+          <w:numId w:val="1"/>
+        </w:numPr>
+      </w:pPr>
+      <w:r>
+        <w:t>Maximum of 50 characters</w:t>
+      </w:r>
+    </w:p>
+    <w:p>
+      <w:pPr>
+        <w:pStyle w:val="ListParagraph"/>
+        <w:numPr>
+          <w:ilvl w:val="1"/>
+          <w:numId w:val="1"/>
+        </w:numPr>
+      </w:pPr>
+      <w:r>
+        <w:t>Gender</w:t>
+      </w:r>
+    </w:p>
+    <w:p>
+      <w:pPr>
+        <w:pStyle w:val="ListParagraph"/>
+        <w:numPr>
+          <w:ilvl w:val="2"/>
+          <w:numId w:val="1"/>
+        </w:numPr>
+      </w:pPr>
+      <w:r>
+        <w:t>Male</w:t>
+      </w:r>
+    </w:p>
+    <w:p>
+      <w:pPr>
+        <w:pStyle w:val="ListParagraph"/>
+        <w:numPr>
+          <w:ilvl w:val="2"/>
+          <w:numId w:val="1"/>
+        </w:numPr>
+      </w:pPr>
+      <w:r>
+        <w:t>Female</w:t>
+      </w:r>
+    </w:p>
+    <w:p>
+      <w:pPr>
+        <w:pStyle w:val="ListParagraph"/>
+        <w:numPr>
+          <w:ilvl w:val="1"/>
+          <w:numId w:val="1"/>
+        </w:numPr>
+      </w:pPr>
+      <w:r>
+        <w:t>Salutation:</w:t>
+      </w:r>
+    </w:p>
+    <w:p>
+      <w:pPr>
+        <w:pStyle w:val="ListParagraph"/>
+        <w:numPr>
+          <w:ilvl w:val="2"/>
+          <w:numId w:val="1"/>
+        </w:numPr>
+      </w:pPr>
+      <w:r>
+        <w:t>Mr, Sir, Senior, Count (only if male)</w:t>
+      </w:r>
+    </w:p>
+    <w:p>
+      <w:pPr>
+        <w:pStyle w:val="ListParagraph"/>
+        <w:numPr>
+          <w:ilvl w:val="2"/>
+          <w:numId w:val="1"/>
+        </w:numPr>
+      </w:pPr>
+      <w:r>
+        <w:t>M</w:t>
+      </w:r>
+      <w:r>
+        <w:t>iss</w:t>
+      </w:r>
+      <w:r>
+        <w:t xml:space="preserve">, </w:t>
+      </w:r>
+      <w:r>
+        <w:t>Ms</w:t>
+      </w:r>
+      <w:r>
+        <w:t xml:space="preserve">, </w:t>
+      </w:r>
+      <w:r>
+        <w:t>Mrs</w:t>
+      </w:r>
+      <w:r>
+        <w:t xml:space="preserve">, </w:t>
+      </w:r>
+      <w:r>
+        <w:t>Madame, Majesty, Seniora</w:t>
+      </w:r>
       <w:r>
         <w:t xml:space="preserve"> </w:t>
       </w:r>
-    </w:p>
-    <w:p>
-      <w:pPr>
-        <w:pStyle w:val="ListParagraph"/>
-        <w:numPr>
-          <w:ilvl w:val="2"/>
-          <w:numId w:val="1"/>
-        </w:numPr>
-      </w:pPr>
-      <w:r>
-        <w:t>no special characters</w:t>
-      </w:r>
-    </w:p>
-    <w:p>
-      <w:pPr>
-        <w:pStyle w:val="ListParagraph"/>
-        <w:numPr>
-          <w:ilvl w:val="2"/>
-          <w:numId w:val="1"/>
-        </w:numPr>
-      </w:pPr>
-      <w:r>
-        <w:t>spaces are allowed</w:t>
+      <w:r>
+        <w:t>(only if female)</w:t>
+      </w:r>
+    </w:p>
+    <w:p>
+      <w:pPr>
+        <w:pStyle w:val="ListParagraph"/>
+        <w:numPr>
+          <w:ilvl w:val="1"/>
+          <w:numId w:val="1"/>
+        </w:numPr>
+      </w:pPr>
+      <w:r>
+        <w:t>Birthdate</w:t>
+      </w:r>
+    </w:p>
+    <w:p>
+      <w:pPr>
+        <w:pStyle w:val="ListParagraph"/>
+        <w:numPr>
+          <w:ilvl w:val="2"/>
+          <w:numId w:val="1"/>
+        </w:numPr>
+      </w:pPr>
+      <w:r>
+        <w:t>Must be more than 18 years of age</w:t>
+      </w:r>
+    </w:p>
+    <w:p>
+      <w:pPr>
+        <w:pStyle w:val="ListParagraph"/>
+        <w:numPr>
+          <w:ilvl w:val="1"/>
+          <w:numId w:val="1"/>
+        </w:numPr>
+      </w:pPr>
+      <w:r>
+        <w:t>Username</w:t>
+      </w:r>
+    </w:p>
+    <w:p>
+      <w:pPr>
+        <w:pStyle w:val="ListParagraph"/>
+        <w:numPr>
+          <w:ilvl w:val="2"/>
+          <w:numId w:val="1"/>
+        </w:numPr>
+      </w:pPr>
+      <w:r>
+        <w:t>Alphanumeric with underscore only</w:t>
+      </w:r>
+    </w:p>
+    <w:p>
+      <w:pPr>
+        <w:pStyle w:val="ListParagraph"/>
+        <w:numPr>
+          <w:ilvl w:val="2"/>
+          <w:numId w:val="1"/>
+        </w:numPr>
+      </w:pPr>
+      <w:r>
+        <w:t>No spaces allowed</w:t>
       </w:r>
     </w:p>
     <w:p>
@@ -89,348 +247,217 @@
         </w:numPr>
       </w:pPr>
       <w:r>
-        <w:t>Gender</w:t>
-      </w:r>
-    </w:p>
-    <w:p>
-      <w:pPr>
-        <w:pStyle w:val="ListParagraph"/>
-        <w:numPr>
-          <w:ilvl w:val="2"/>
-          <w:numId w:val="1"/>
-        </w:numPr>
-      </w:pPr>
-      <w:r>
-        <w:t>Male</w:t>
-      </w:r>
-    </w:p>
-    <w:p>
-      <w:pPr>
-        <w:pStyle w:val="ListParagraph"/>
-        <w:numPr>
-          <w:ilvl w:val="2"/>
-          <w:numId w:val="1"/>
-        </w:numPr>
-      </w:pPr>
-      <w:r>
-        <w:t>Female</w:t>
-      </w:r>
-    </w:p>
-    <w:p>
-      <w:pPr>
-        <w:pStyle w:val="ListParagraph"/>
-        <w:numPr>
-          <w:ilvl w:val="1"/>
-          <w:numId w:val="1"/>
-        </w:numPr>
-      </w:pPr>
-      <w:r>
-        <w:t>Salutation:</w:t>
-      </w:r>
-    </w:p>
-    <w:p>
-      <w:pPr>
-        <w:pStyle w:val="ListParagraph"/>
-        <w:numPr>
-          <w:ilvl w:val="2"/>
-          <w:numId w:val="1"/>
-        </w:numPr>
-      </w:pPr>
-      <w:proofErr w:type="spellStart"/>
-      <w:r>
-        <w:t>Mr</w:t>
-      </w:r>
-      <w:proofErr w:type="spellEnd"/>
-      <w:r>
-        <w:t>, Sir, Senior, Count (only if male)</w:t>
-      </w:r>
-    </w:p>
-    <w:p>
-      <w:pPr>
-        <w:pStyle w:val="ListParagraph"/>
-        <w:numPr>
-          <w:ilvl w:val="2"/>
-          <w:numId w:val="1"/>
-        </w:numPr>
-      </w:pPr>
-      <w:r>
-        <w:t>M</w:t>
-      </w:r>
-      <w:r>
-        <w:t>iss</w:t>
-      </w:r>
-      <w:r>
-        <w:t xml:space="preserve">, </w:t>
-      </w:r>
-      <w:proofErr w:type="spellStart"/>
-      <w:r>
-        <w:t>Ms</w:t>
-      </w:r>
-      <w:proofErr w:type="spellEnd"/>
-      <w:r>
-        <w:t xml:space="preserve">, </w:t>
-      </w:r>
-      <w:proofErr w:type="spellStart"/>
-      <w:r>
-        <w:t>Mrs</w:t>
-      </w:r>
-      <w:proofErr w:type="spellEnd"/>
-      <w:r>
-        <w:t xml:space="preserve">, </w:t>
-      </w:r>
-      <w:r>
-        <w:t xml:space="preserve">Madame, Majesty, </w:t>
-      </w:r>
-      <w:proofErr w:type="spellStart"/>
-      <w:r>
-        <w:t>Seniora</w:t>
-      </w:r>
-      <w:proofErr w:type="spellEnd"/>
-      <w:r>
-        <w:t xml:space="preserve"> </w:t>
-      </w:r>
-      <w:r>
-        <w:t xml:space="preserve">(only if </w:t>
-      </w:r>
-      <w:r>
-        <w:t>female</w:t>
-      </w:r>
-      <w:r>
-        <w:t>)</w:t>
-      </w:r>
-    </w:p>
-    <w:p>
-      <w:pPr>
-        <w:pStyle w:val="ListParagraph"/>
-        <w:numPr>
-          <w:ilvl w:val="1"/>
-          <w:numId w:val="1"/>
-        </w:numPr>
-      </w:pPr>
-      <w:r>
-        <w:t>Birthdate</w:t>
-      </w:r>
-    </w:p>
-    <w:p>
-      <w:pPr>
-        <w:pStyle w:val="ListParagraph"/>
-        <w:numPr>
-          <w:ilvl w:val="2"/>
-          <w:numId w:val="1"/>
-        </w:numPr>
-      </w:pPr>
-      <w:r>
-        <w:t>Must be more than 18 years of age</w:t>
-      </w:r>
-    </w:p>
-    <w:p>
-      <w:pPr>
-        <w:pStyle w:val="ListParagraph"/>
-        <w:numPr>
-          <w:ilvl w:val="1"/>
-          <w:numId w:val="1"/>
-        </w:numPr>
-      </w:pPr>
-      <w:r>
-        <w:t>Username</w:t>
-      </w:r>
-    </w:p>
-    <w:p>
-      <w:pPr>
-        <w:pStyle w:val="ListParagraph"/>
-        <w:numPr>
-          <w:ilvl w:val="2"/>
-          <w:numId w:val="1"/>
-        </w:numPr>
-      </w:pPr>
-      <w:r>
-        <w:t>Alphanumeric with underscore only</w:t>
-      </w:r>
-    </w:p>
-    <w:p>
-      <w:pPr>
-        <w:pStyle w:val="ListParagraph"/>
-        <w:numPr>
-          <w:ilvl w:val="2"/>
-          <w:numId w:val="1"/>
-        </w:numPr>
-      </w:pPr>
-      <w:r>
-        <w:t>Maximum of 50 characters</w:t>
-      </w:r>
-    </w:p>
-    <w:p>
-      <w:pPr>
-        <w:pStyle w:val="ListParagraph"/>
-        <w:numPr>
-          <w:ilvl w:val="1"/>
-          <w:numId w:val="1"/>
-        </w:numPr>
-      </w:pPr>
-      <w:r>
-        <w:t>About</w:t>
-      </w:r>
-      <w:r>
-        <w:t xml:space="preserve"> Me</w:t>
-      </w:r>
-    </w:p>
-    <w:p>
-      <w:pPr>
-        <w:pStyle w:val="ListParagraph"/>
-        <w:numPr>
-          <w:ilvl w:val="2"/>
-          <w:numId w:val="1"/>
-        </w:numPr>
-      </w:pPr>
-      <w:r>
-        <w:t>Long text description about yourself</w:t>
-      </w:r>
-    </w:p>
-    <w:p>
-      <w:pPr>
-        <w:pStyle w:val="ListParagraph"/>
-        <w:numPr>
-          <w:ilvl w:val="0"/>
-          <w:numId w:val="1"/>
-        </w:numPr>
-      </w:pPr>
-      <w:r>
-        <w:t>Admin User Registration Page</w:t>
-      </w:r>
-    </w:p>
-    <w:p>
-      <w:pPr>
-        <w:pStyle w:val="ListParagraph"/>
-        <w:numPr>
-          <w:ilvl w:val="1"/>
-          <w:numId w:val="1"/>
-        </w:numPr>
-      </w:pPr>
-      <w:r>
-        <w:t>Accessible only by Admin users</w:t>
-      </w:r>
-    </w:p>
-    <w:p>
-      <w:pPr>
-        <w:pStyle w:val="ListParagraph"/>
-        <w:numPr>
-          <w:ilvl w:val="1"/>
-          <w:numId w:val="1"/>
-        </w:numPr>
-      </w:pPr>
-      <w:r>
-        <w:t>Same fields as the public registration page</w:t>
-      </w:r>
-    </w:p>
-    <w:p>
-      <w:pPr>
-        <w:pStyle w:val="ListParagraph"/>
-        <w:numPr>
-          <w:ilvl w:val="1"/>
-          <w:numId w:val="1"/>
-        </w:numPr>
-      </w:pPr>
-      <w:r>
-        <w:t>Additional field “Access Level”</w:t>
-      </w:r>
-    </w:p>
-    <w:p>
-      <w:pPr>
-        <w:pStyle w:val="ListParagraph"/>
-        <w:numPr>
-          <w:ilvl w:val="2"/>
-          <w:numId w:val="1"/>
-        </w:numPr>
-      </w:pPr>
-      <w:r>
-        <w:t>Values limited to “User” and “Admin”</w:t>
-      </w:r>
-    </w:p>
-    <w:p>
-      <w:pPr>
-        <w:pStyle w:val="ListParagraph"/>
-        <w:numPr>
-          <w:ilvl w:val="2"/>
-          <w:numId w:val="1"/>
-        </w:numPr>
-      </w:pPr>
-      <w:r>
-        <w:t>All public registrants will have a default access level of “User”</w:t>
-      </w:r>
-    </w:p>
-    <w:p>
-      <w:pPr>
-        <w:pStyle w:val="ListParagraph"/>
-        <w:numPr>
-          <w:ilvl w:val="2"/>
-          <w:numId w:val="1"/>
-        </w:numPr>
-      </w:pPr>
-      <w:r>
-        <w:t>Admin user can choose the type</w:t>
-      </w:r>
-    </w:p>
-    <w:p>
-      <w:pPr>
-        <w:pStyle w:val="ListParagraph"/>
-        <w:numPr>
-          <w:ilvl w:val="0"/>
-          <w:numId w:val="1"/>
-        </w:numPr>
-      </w:pPr>
-      <w:r>
-        <w:t>Login page</w:t>
-      </w:r>
-    </w:p>
-    <w:p>
-      <w:pPr>
-        <w:pStyle w:val="ListParagraph"/>
-        <w:numPr>
-          <w:ilvl w:val="1"/>
-          <w:numId w:val="1"/>
-        </w:numPr>
-      </w:pPr>
-      <w:r>
-        <w:t>Ask for username and password</w:t>
-      </w:r>
-    </w:p>
-    <w:p>
-      <w:pPr>
-        <w:pStyle w:val="ListParagraph"/>
-        <w:numPr>
-          <w:ilvl w:val="0"/>
-          <w:numId w:val="1"/>
-        </w:numPr>
-      </w:pPr>
-      <w:r>
-        <w:t>Login Landing Page</w:t>
-      </w:r>
-    </w:p>
-    <w:p>
-      <w:pPr>
-        <w:pStyle w:val="ListParagraph"/>
-        <w:numPr>
-          <w:ilvl w:val="1"/>
-          <w:numId w:val="1"/>
-        </w:numPr>
-      </w:pPr>
-      <w:r>
-        <w:t>Display all the user fields except the Access Level</w:t>
-      </w:r>
-    </w:p>
-    <w:p>
-      <w:pPr>
-        <w:pStyle w:val="ListParagraph"/>
-        <w:numPr>
-          <w:ilvl w:val="1"/>
-          <w:numId w:val="1"/>
-        </w:numPr>
-      </w:pPr>
-      <w:r>
-        <w:t>Show a secret link going to the Admin User Registration Page if the user is an Admin</w:t>
+        <w:t>Password</w:t>
+      </w:r>
+    </w:p>
+    <w:p>
+      <w:pPr>
+        <w:pStyle w:val="ListParagraph"/>
+        <w:numPr>
+          <w:ilvl w:val="2"/>
+          <w:numId w:val="1"/>
+        </w:numPr>
+      </w:pPr>
+      <w:r>
+        <w:t>Alphanumeric with special characters</w:t>
+      </w:r>
+    </w:p>
+    <w:p>
+      <w:pPr>
+        <w:pStyle w:val="ListParagraph"/>
+        <w:numPr>
+          <w:ilvl w:val="2"/>
+          <w:numId w:val="1"/>
+        </w:numPr>
+      </w:pPr>
+      <w:r>
+        <w:t>No spaces allowed</w:t>
       </w:r>
       <w:bookmarkStart w:id="0" w:name="_GoBack"/>
       <w:bookmarkEnd w:id="0"/>
+    </w:p>
+    <w:p>
+      <w:pPr>
+        <w:pStyle w:val="ListParagraph"/>
+        <w:numPr>
+          <w:ilvl w:val="2"/>
+          <w:numId w:val="1"/>
+        </w:numPr>
+      </w:pPr>
+      <w:r>
+        <w:t>Maximum of 50 characters</w:t>
+      </w:r>
+    </w:p>
+    <w:p>
+      <w:pPr>
+        <w:pStyle w:val="ListParagraph"/>
+        <w:numPr>
+          <w:ilvl w:val="1"/>
+          <w:numId w:val="1"/>
+        </w:numPr>
+      </w:pPr>
+      <w:r>
+        <w:t>About</w:t>
+      </w:r>
+      <w:r>
+        <w:t xml:space="preserve"> Me</w:t>
+      </w:r>
+    </w:p>
+    <w:p>
+      <w:pPr>
+        <w:pStyle w:val="ListParagraph"/>
+        <w:numPr>
+          <w:ilvl w:val="2"/>
+          <w:numId w:val="1"/>
+        </w:numPr>
+      </w:pPr>
+      <w:r>
+        <w:t>Long text description about yourself</w:t>
+      </w:r>
+    </w:p>
+    <w:p>
+      <w:pPr>
+        <w:pStyle w:val="ListParagraph"/>
+        <w:numPr>
+          <w:ilvl w:val="0"/>
+          <w:numId w:val="1"/>
+        </w:numPr>
+      </w:pPr>
+      <w:r>
+        <w:t>Admin User Registration Page</w:t>
+      </w:r>
+    </w:p>
+    <w:p>
+      <w:pPr>
+        <w:pStyle w:val="ListParagraph"/>
+        <w:numPr>
+          <w:ilvl w:val="1"/>
+          <w:numId w:val="1"/>
+        </w:numPr>
+      </w:pPr>
+      <w:r>
+        <w:t>Accessible only by Admin users</w:t>
+      </w:r>
+    </w:p>
+    <w:p>
+      <w:pPr>
+        <w:pStyle w:val="ListParagraph"/>
+        <w:numPr>
+          <w:ilvl w:val="1"/>
+          <w:numId w:val="1"/>
+        </w:numPr>
+      </w:pPr>
+      <w:r>
+        <w:t>Same fields as the public registration page</w:t>
+      </w:r>
+    </w:p>
+    <w:p>
+      <w:pPr>
+        <w:pStyle w:val="ListParagraph"/>
+        <w:numPr>
+          <w:ilvl w:val="1"/>
+          <w:numId w:val="1"/>
+        </w:numPr>
+      </w:pPr>
+      <w:r>
+        <w:t>Additional field “Access Level”</w:t>
+      </w:r>
+    </w:p>
+    <w:p>
+      <w:pPr>
+        <w:pStyle w:val="ListParagraph"/>
+        <w:numPr>
+          <w:ilvl w:val="2"/>
+          <w:numId w:val="1"/>
+        </w:numPr>
+      </w:pPr>
+      <w:r>
+        <w:t>Values limited to “User” and “Admin”</w:t>
+      </w:r>
+    </w:p>
+    <w:p>
+      <w:pPr>
+        <w:pStyle w:val="ListParagraph"/>
+        <w:numPr>
+          <w:ilvl w:val="2"/>
+          <w:numId w:val="1"/>
+        </w:numPr>
+      </w:pPr>
+      <w:r>
+        <w:t>All public registrants will have a default access level of “User”</w:t>
+      </w:r>
+    </w:p>
+    <w:p>
+      <w:pPr>
+        <w:pStyle w:val="ListParagraph"/>
+        <w:numPr>
+          <w:ilvl w:val="2"/>
+          <w:numId w:val="1"/>
+        </w:numPr>
+      </w:pPr>
+      <w:r>
+        <w:t>Admin user can choose the type</w:t>
+      </w:r>
+    </w:p>
+    <w:p>
+      <w:pPr>
+        <w:pStyle w:val="ListParagraph"/>
+        <w:numPr>
+          <w:ilvl w:val="0"/>
+          <w:numId w:val="1"/>
+        </w:numPr>
+      </w:pPr>
+      <w:r>
+        <w:t>Login page</w:t>
+      </w:r>
+    </w:p>
+    <w:p>
+      <w:pPr>
+        <w:pStyle w:val="ListParagraph"/>
+        <w:numPr>
+          <w:ilvl w:val="1"/>
+          <w:numId w:val="1"/>
+        </w:numPr>
+      </w:pPr>
+      <w:r>
+        <w:t>Ask for username and password</w:t>
+      </w:r>
+    </w:p>
+    <w:p>
+      <w:pPr>
+        <w:pStyle w:val="ListParagraph"/>
+        <w:numPr>
+          <w:ilvl w:val="0"/>
+          <w:numId w:val="1"/>
+        </w:numPr>
+      </w:pPr>
+      <w:r>
+        <w:t>Login Landing Page</w:t>
+      </w:r>
+    </w:p>
+    <w:p>
+      <w:pPr>
+        <w:pStyle w:val="ListParagraph"/>
+        <w:numPr>
+          <w:ilvl w:val="1"/>
+          <w:numId w:val="1"/>
+        </w:numPr>
+      </w:pPr>
+      <w:r>
+        <w:t>Display all the user fields except the Access Level</w:t>
+      </w:r>
+    </w:p>
+    <w:p>
+      <w:pPr>
+        <w:pStyle w:val="ListParagraph"/>
+        <w:numPr>
+          <w:ilvl w:val="1"/>
+          <w:numId w:val="1"/>
+        </w:numPr>
+      </w:pPr>
+      <w:r>
+        <w:t>Show a secret link going to the Admin User Registration Page if the user is an Admin</w:t>
+      </w:r>
     </w:p>
     <w:sectPr>
       <w:pgSz w:w="12240" w:h="15840"/>

</xml_diff>